<commit_message>
TS 2.3 Jatai Sanskrit Corrections - 28/07/2023
</commit_message>
<xml_diff>
--- a/TS Jatai Ghanam Project/TS 2.3/TS 2.3 Jatai Sanskrit Corrections.docx
+++ b/TS Jatai Ghanam Project/TS 2.3/TS 2.3 Jatai Sanskrit Corrections.docx
@@ -53,27 +53,7 @@
           <w:sz w:val="28"/>
           <w:szCs w:val="32"/>
         </w:rPr>
-        <w:t>(</w:t>
-      </w:r>
-      <w:proofErr w:type="gramStart"/>
-      <w:r>
-        <w:rPr>
-          <w:b/>
-          <w:bCs/>
-          <w:sz w:val="28"/>
-          <w:szCs w:val="32"/>
-        </w:rPr>
-        <w:t>ignore</w:t>
-      </w:r>
-      <w:proofErr w:type="gramEnd"/>
-      <w:r>
-        <w:rPr>
-          <w:b/>
-          <w:bCs/>
-          <w:sz w:val="28"/>
-          <w:szCs w:val="32"/>
-        </w:rPr>
-        <w:t xml:space="preserve"> those which are already incorporated in your book’s version and date)</w:t>
+        <w:t>(ignore those which are already incorporated in your book’s version and date)</w:t>
       </w:r>
     </w:p>
     <w:tbl>
@@ -284,27 +264,7 @@
                 <w:sz w:val="32"/>
                 <w:szCs w:val="40"/>
               </w:rPr>
-              <w:t>)</w:t>
-            </w:r>
-            <w:proofErr w:type="gramStart"/>
-            <w:r>
-              <w:rPr>
-                <w:rFonts w:ascii="BRH Devanagari Extra" w:hAnsi="BRH Devanagari Extra" w:cs="BRH Devanagari Extra"/>
-                <w:color w:val="000000"/>
-                <w:sz w:val="32"/>
-                <w:szCs w:val="40"/>
-              </w:rPr>
-              <w:t>-  xÉqÉ</w:t>
-            </w:r>
-            <w:proofErr w:type="gramEnd"/>
-            <w:r>
-              <w:rPr>
-                <w:rFonts w:ascii="BRH Devanagari Extra" w:hAnsi="BRH Devanagari Extra" w:cs="BRH Devanagari Extra"/>
-                <w:color w:val="000000"/>
-                <w:sz w:val="32"/>
-                <w:szCs w:val="40"/>
-              </w:rPr>
-              <w:t>×þSèkrÉæ | mÉëÉ</w:t>
+              <w:t>)-  xÉqÉ×þSèkrÉæ | mÉëÉ</w:t>
             </w:r>
             <w:r>
               <w:rPr>
@@ -622,19 +582,8 @@
                 <w:sz w:val="32"/>
                 <w:szCs w:val="40"/>
               </w:rPr>
-              <w:t>)</w:t>
-            </w:r>
-            <w:proofErr w:type="gramStart"/>
-            <w:r>
-              <w:rPr>
-                <w:rFonts w:ascii="BRH Devanagari Extra" w:hAnsi="BRH Devanagari Extra" w:cs="BRH Devanagari Extra"/>
-                <w:color w:val="000000"/>
-                <w:sz w:val="32"/>
-                <w:szCs w:val="40"/>
-              </w:rPr>
-              <w:t>-  mÉëÉ</w:t>
-            </w:r>
-            <w:proofErr w:type="gramEnd"/>
+              <w:t>)-  mÉëÉ</w:t>
+            </w:r>
             <w:r>
               <w:rPr>
                 <w:rFonts w:ascii="BRH Malayalam Extra" w:hAnsi="BRH Malayalam Extra" w:cs="BRH Devanagari Extra"/>
@@ -1028,19 +977,8 @@
                 <w:sz w:val="32"/>
                 <w:szCs w:val="40"/>
               </w:rPr>
-              <w:t>)</w:t>
-            </w:r>
-            <w:proofErr w:type="gramStart"/>
-            <w:r>
-              <w:rPr>
-                <w:rFonts w:ascii="BRH Devanagari Extra" w:hAnsi="BRH Devanagari Extra" w:cs="BRH Devanagari Extra"/>
-                <w:color w:val="000000"/>
-                <w:sz w:val="32"/>
-                <w:szCs w:val="40"/>
-              </w:rPr>
-              <w:t>-  mÉëÉ</w:t>
-            </w:r>
-            <w:proofErr w:type="gramEnd"/>
+              <w:t>)-  mÉëÉ</w:t>
+            </w:r>
             <w:r>
               <w:rPr>
                 <w:rFonts w:ascii="BRH Malayalam Extra" w:hAnsi="BRH Malayalam Extra" w:cs="BRH Devanagari Extra"/>
@@ -1334,27 +1272,7 @@
                 <w:sz w:val="32"/>
                 <w:szCs w:val="40"/>
               </w:rPr>
-              <w:t>)</w:t>
-            </w:r>
-            <w:proofErr w:type="gramStart"/>
-            <w:r>
-              <w:rPr>
-                <w:rFonts w:ascii="BRH Devanagari Extra" w:hAnsi="BRH Devanagari Extra" w:cs="BRH Devanagari Extra"/>
-                <w:color w:val="000000"/>
-                <w:sz w:val="32"/>
-                <w:szCs w:val="40"/>
-              </w:rPr>
-              <w:t>-  xÉqÉ</w:t>
-            </w:r>
-            <w:proofErr w:type="gramEnd"/>
-            <w:r>
-              <w:rPr>
-                <w:rFonts w:ascii="BRH Devanagari Extra" w:hAnsi="BRH Devanagari Extra" w:cs="BRH Devanagari Extra"/>
-                <w:color w:val="000000"/>
-                <w:sz w:val="32"/>
-                <w:szCs w:val="40"/>
-              </w:rPr>
-              <w:t>×þSèkrÉæ | mÉëÉ</w:t>
+              <w:t>)-  xÉqÉ×þSèkrÉæ | mÉëÉ</w:t>
             </w:r>
             <w:r>
               <w:rPr>
@@ -1707,19 +1625,8 @@
                 <w:sz w:val="32"/>
                 <w:szCs w:val="40"/>
               </w:rPr>
-              <w:t>)</w:t>
-            </w:r>
-            <w:proofErr w:type="gramStart"/>
-            <w:r>
-              <w:rPr>
-                <w:rFonts w:ascii="BRH Devanagari Extra" w:hAnsi="BRH Devanagari Extra" w:cs="BRH Devanagari Extra"/>
-                <w:color w:val="000000"/>
-                <w:sz w:val="32"/>
-                <w:szCs w:val="40"/>
-              </w:rPr>
-              <w:t>-  mÉëÉ</w:t>
-            </w:r>
-            <w:proofErr w:type="gramEnd"/>
+              <w:t>)-  mÉëÉ</w:t>
+            </w:r>
             <w:r>
               <w:rPr>
                 <w:rFonts w:ascii="BRH Malayalam Extra" w:hAnsi="BRH Malayalam Extra" w:cs="BRH Devanagari Extra"/>
@@ -2114,19 +2021,8 @@
                 <w:sz w:val="32"/>
                 <w:szCs w:val="40"/>
               </w:rPr>
-              <w:t>)</w:t>
-            </w:r>
-            <w:proofErr w:type="gramStart"/>
-            <w:r>
-              <w:rPr>
-                <w:rFonts w:ascii="BRH Devanagari Extra" w:hAnsi="BRH Devanagari Extra" w:cs="BRH Devanagari Extra"/>
-                <w:color w:val="000000"/>
-                <w:sz w:val="32"/>
-                <w:szCs w:val="40"/>
-              </w:rPr>
-              <w:t>-  mÉëÉ</w:t>
-            </w:r>
-            <w:proofErr w:type="gramEnd"/>
+              <w:t>)-  mÉëÉ</w:t>
+            </w:r>
             <w:r>
               <w:rPr>
                 <w:rFonts w:ascii="BRH Malayalam Extra" w:hAnsi="BRH Malayalam Extra" w:cs="BRH Devanagari Extra"/>
@@ -2413,27 +2309,7 @@
                 <w:sz w:val="32"/>
                 <w:szCs w:val="40"/>
               </w:rPr>
-              <w:t>)</w:t>
-            </w:r>
-            <w:proofErr w:type="gramStart"/>
-            <w:r>
-              <w:rPr>
-                <w:rFonts w:ascii="BRH Devanagari Extra" w:hAnsi="BRH Devanagari Extra" w:cs="BRH Devanagari Extra"/>
-                <w:color w:val="000000"/>
-                <w:sz w:val="32"/>
-                <w:szCs w:val="40"/>
-              </w:rPr>
-              <w:t>-  EmÉþ</w:t>
-            </w:r>
-            <w:proofErr w:type="gramEnd"/>
-            <w:r>
-              <w:rPr>
-                <w:rFonts w:ascii="BRH Devanagari Extra" w:hAnsi="BRH Devanagari Extra" w:cs="BRH Devanagari Extra"/>
-                <w:color w:val="000000"/>
-                <w:sz w:val="32"/>
-                <w:szCs w:val="40"/>
-              </w:rPr>
-              <w:t xml:space="preserve"> | </w:t>
+              <w:t xml:space="preserve">)-  EmÉþ | </w:t>
             </w:r>
             <w:r>
               <w:rPr>
@@ -2719,17 +2595,7 @@
                 <w:sz w:val="32"/>
                 <w:szCs w:val="40"/>
               </w:rPr>
-              <w:t>)</w:t>
-            </w:r>
-            <w:proofErr w:type="gramStart"/>
-            <w:r>
-              <w:rPr>
-                <w:rFonts w:ascii="BRH Devanagari Extra" w:hAnsi="BRH Devanagari Extra" w:cs="BRH Devanagari Extra"/>
-                <w:color w:val="000000"/>
-                <w:sz w:val="32"/>
-                <w:szCs w:val="40"/>
-              </w:rPr>
-              <w:t xml:space="preserve">-  </w:t>
+              <w:t xml:space="preserve">)-  </w:t>
             </w:r>
             <w:r>
               <w:rPr>
@@ -2750,7 +2616,6 @@
               </w:rPr>
               <w:t>É</w:t>
             </w:r>
-            <w:proofErr w:type="gramEnd"/>
             <w:r>
               <w:rPr>
                 <w:rFonts w:ascii="BRH Malayalam Extra" w:hAnsi="BRH Malayalam Extra" w:cs="BRH Devanagari Extra"/>
@@ -3837,12 +3702,23 @@
             <w:r>
               <w:rPr>
                 <w:rFonts w:ascii="BRH Devanagari Extra" w:hAnsi="BRH Devanagari Extra" w:cs="BRH Devanagari Extra"/>
-                <w:color w:val="000000"/>
-                <w:sz w:val="32"/>
-                <w:szCs w:val="40"/>
-                <w:lang w:val="it-IT"/>
-              </w:rPr>
-              <w:t xml:space="preserve">iÉ | </w:t>
+                <w:color w:val="FF0000"/>
+                <w:sz w:val="32"/>
+                <w:szCs w:val="40"/>
+                <w:highlight w:val="yellow"/>
+                <w:lang w:val="it-IT"/>
+              </w:rPr>
+              <w:t>iÉ</w:t>
+            </w:r>
+            <w:r>
+              <w:rPr>
+                <w:rFonts w:ascii="BRH Devanagari Extra" w:hAnsi="BRH Devanagari Extra" w:cs="BRH Devanagari Extra"/>
+                <w:color w:val="000000"/>
+                <w:sz w:val="32"/>
+                <w:szCs w:val="40"/>
+                <w:lang w:val="it-IT"/>
+              </w:rPr>
+              <w:t xml:space="preserve"> | </w:t>
             </w:r>
           </w:p>
           <w:p>
@@ -4162,21 +4038,33 @@
             <w:r>
               <w:rPr>
                 <w:rFonts w:ascii="BRH Malayalam Extra" w:hAnsi="BRH Malayalam Extra" w:cs="BRH Devanagari Extra"/>
-                <w:color w:val="000000"/>
-                <w:szCs w:val="40"/>
-                <w:lang w:val="it-IT"/>
-              </w:rPr>
-              <w:t>–</w:t>
-            </w:r>
-            <w:r>
-              <w:rPr>
-                <w:rFonts w:ascii="BRH Devanagari Extra" w:hAnsi="BRH Devanagari Extra" w:cs="BRH Devanagari Extra"/>
-                <w:color w:val="000000"/>
-                <w:sz w:val="32"/>
-                <w:szCs w:val="40"/>
-                <w:lang w:val="it-IT"/>
-              </w:rPr>
-              <w:t xml:space="preserve">iÉ | ClSìÿqÉç | </w:t>
+                <w:color w:val="FF0000"/>
+                <w:szCs w:val="40"/>
+                <w:highlight w:val="yellow"/>
+                <w:lang w:val="it-IT"/>
+              </w:rPr>
+              <w:t>–</w:t>
+            </w:r>
+            <w:r>
+              <w:rPr>
+                <w:rFonts w:ascii="BRH Devanagari Extra" w:hAnsi="BRH Devanagari Extra" w:cs="BRH Devanagari Extra"/>
+                <w:color w:val="FF0000"/>
+                <w:sz w:val="32"/>
+                <w:szCs w:val="40"/>
+                <w:highlight w:val="yellow"/>
+                <w:lang w:val="it-IT"/>
+              </w:rPr>
+              <w:t>iÉ</w:t>
+            </w:r>
+            <w:r>
+              <w:rPr>
+                <w:rFonts w:ascii="BRH Devanagari Extra" w:hAnsi="BRH Devanagari Extra" w:cs="BRH Devanagari Extra"/>
+                <w:color w:val="000000"/>
+                <w:sz w:val="32"/>
+                <w:szCs w:val="40"/>
+                <w:lang w:val="it-IT"/>
+              </w:rPr>
+              <w:t xml:space="preserve"> | ClSìÿqÉç | </w:t>
             </w:r>
           </w:p>
           <w:p>
@@ -4480,27 +4368,7 @@
                 <w:sz w:val="32"/>
                 <w:szCs w:val="40"/>
               </w:rPr>
-              <w:t>)</w:t>
-            </w:r>
-            <w:proofErr w:type="gramStart"/>
-            <w:r>
-              <w:rPr>
-                <w:rFonts w:ascii="BRH Devanagari Extra" w:hAnsi="BRH Devanagari Extra" w:cs="BRH Devanagari Extra"/>
-                <w:color w:val="000000"/>
-                <w:sz w:val="32"/>
-                <w:szCs w:val="40"/>
-              </w:rPr>
-              <w:t>-  AÌiÉþ</w:t>
-            </w:r>
-            <w:proofErr w:type="gramEnd"/>
-            <w:r>
-              <w:rPr>
-                <w:rFonts w:ascii="BRH Devanagari Extra" w:hAnsi="BRH Devanagari Extra" w:cs="BRH Devanagari Extra"/>
-                <w:color w:val="000000"/>
-                <w:sz w:val="32"/>
-                <w:szCs w:val="40"/>
-              </w:rPr>
-              <w:t xml:space="preserve"> | A</w:t>
+              <w:t>)-  AÌiÉþ | A</w:t>
             </w:r>
             <w:r>
               <w:rPr>
@@ -4539,17 +4407,19 @@
             <w:r>
               <w:rPr>
                 <w:rFonts w:ascii="BRH Malayalam Extra" w:hAnsi="BRH Malayalam Extra" w:cs="BRH Devanagari Extra"/>
-                <w:color w:val="000000"/>
-                <w:szCs w:val="40"/>
-              </w:rPr>
-              <w:t>–</w:t>
-            </w:r>
-            <w:r>
-              <w:rPr>
-                <w:rFonts w:ascii="BRH Devanagari Extra" w:hAnsi="BRH Devanagari Extra" w:cs="BRH Devanagari Extra"/>
-                <w:color w:val="000000"/>
-                <w:sz w:val="32"/>
-                <w:szCs w:val="40"/>
+                <w:color w:val="FF0000"/>
+                <w:szCs w:val="40"/>
+                <w:highlight w:val="yellow"/>
+              </w:rPr>
+              <w:t>–</w:t>
+            </w:r>
+            <w:r>
+              <w:rPr>
+                <w:rFonts w:ascii="BRH Devanagari Extra" w:hAnsi="BRH Devanagari Extra" w:cs="BRH Devanagari Extra"/>
+                <w:color w:val="FF0000"/>
+                <w:sz w:val="32"/>
+                <w:szCs w:val="40"/>
+                <w:highlight w:val="yellow"/>
               </w:rPr>
               <w:t>iÉ</w:t>
             </w:r>
@@ -4802,19 +4672,8 @@
                 <w:sz w:val="32"/>
                 <w:szCs w:val="40"/>
               </w:rPr>
-              <w:t>)</w:t>
-            </w:r>
-            <w:proofErr w:type="gramStart"/>
-            <w:r>
-              <w:rPr>
-                <w:rFonts w:ascii="BRH Devanagari Extra" w:hAnsi="BRH Devanagari Extra" w:cs="BRH Devanagari Extra"/>
-                <w:color w:val="000000"/>
-                <w:sz w:val="32"/>
-                <w:szCs w:val="40"/>
-              </w:rPr>
-              <w:t>-  A</w:t>
-            </w:r>
-            <w:proofErr w:type="gramEnd"/>
+              <w:t>)-  A</w:t>
+            </w:r>
             <w:r>
               <w:rPr>
                 <w:rFonts w:ascii="BRH Malayalam Extra" w:hAnsi="BRH Malayalam Extra" w:cs="BRH Devanagari Extra"/>
@@ -4860,11 +4719,21 @@
             <w:r>
               <w:rPr>
                 <w:rFonts w:ascii="BRH Devanagari Extra" w:hAnsi="BRH Devanagari Extra" w:cs="BRH Devanagari Extra"/>
-                <w:color w:val="000000"/>
-                <w:sz w:val="32"/>
-                <w:szCs w:val="40"/>
-              </w:rPr>
-              <w:t xml:space="preserve">iÉ | ClSìÿqÉç | </w:t>
+                <w:color w:val="FF0000"/>
+                <w:sz w:val="32"/>
+                <w:szCs w:val="40"/>
+                <w:highlight w:val="yellow"/>
+              </w:rPr>
+              <w:t>iÉ</w:t>
+            </w:r>
+            <w:r>
+              <w:rPr>
+                <w:rFonts w:ascii="BRH Devanagari Extra" w:hAnsi="BRH Devanagari Extra" w:cs="BRH Devanagari Extra"/>
+                <w:color w:val="000000"/>
+                <w:sz w:val="32"/>
+                <w:szCs w:val="40"/>
+              </w:rPr>
+              <w:t xml:space="preserve"> | ClSìÿqÉç | </w:t>
             </w:r>
           </w:p>
           <w:p>
@@ -5155,27 +5024,7 @@
                 <w:sz w:val="32"/>
                 <w:szCs w:val="40"/>
               </w:rPr>
-              <w:t>)</w:t>
-            </w:r>
-            <w:proofErr w:type="gramStart"/>
-            <w:r>
-              <w:rPr>
-                <w:rFonts w:ascii="BRH Devanagari Extra" w:hAnsi="BRH Devanagari Extra" w:cs="BRH Devanagari Extra"/>
-                <w:color w:val="000000"/>
-                <w:sz w:val="32"/>
-                <w:szCs w:val="40"/>
-              </w:rPr>
-              <w:t>-  E</w:t>
-            </w:r>
-            <w:proofErr w:type="gramEnd"/>
-            <w:r>
-              <w:rPr>
-                <w:rFonts w:ascii="BRH Devanagari Extra" w:hAnsi="BRH Devanagari Extra" w:cs="BRH Devanagari Extra"/>
-                <w:color w:val="000000"/>
-                <w:sz w:val="32"/>
-                <w:szCs w:val="40"/>
-              </w:rPr>
-              <w:t>¨ÉþUE¨ÉUÈ | erÉÉrÉÉlÉçþ |</w:t>
+              <w:t>)-  E¨ÉþUE¨ÉUÈ | erÉÉrÉÉlÉçþ |</w:t>
             </w:r>
           </w:p>
           <w:p>
@@ -5763,27 +5612,7 @@
                 <w:sz w:val="32"/>
                 <w:szCs w:val="40"/>
               </w:rPr>
-              <w:t>)</w:t>
-            </w:r>
-            <w:proofErr w:type="gramStart"/>
-            <w:r>
-              <w:rPr>
-                <w:rFonts w:ascii="BRH Devanagari Extra" w:hAnsi="BRH Devanagari Extra" w:cs="BRH Devanagari Extra"/>
-                <w:color w:val="000000"/>
-                <w:sz w:val="32"/>
-                <w:szCs w:val="40"/>
-              </w:rPr>
-              <w:t>-  mÉëÌiÉþ</w:t>
-            </w:r>
-            <w:proofErr w:type="gramEnd"/>
-            <w:r>
-              <w:rPr>
-                <w:rFonts w:ascii="BRH Devanagari Extra" w:hAnsi="BRH Devanagari Extra" w:cs="BRH Devanagari Extra"/>
-                <w:color w:val="000000"/>
-                <w:sz w:val="32"/>
-                <w:szCs w:val="40"/>
-              </w:rPr>
-              <w:t xml:space="preserve"> | xÉÔ</w:t>
+              <w:t>)-  mÉëÌiÉþ | xÉÔ</w:t>
             </w:r>
             <w:r>
               <w:rPr>
@@ -6067,19 +5896,8 @@
                 <w:sz w:val="32"/>
                 <w:szCs w:val="40"/>
               </w:rPr>
-              <w:t>)</w:t>
-            </w:r>
-            <w:proofErr w:type="gramStart"/>
-            <w:r>
-              <w:rPr>
-                <w:rFonts w:ascii="BRH Devanagari Extra" w:hAnsi="BRH Devanagari Extra" w:cs="BRH Devanagari Extra"/>
-                <w:color w:val="000000"/>
-                <w:sz w:val="32"/>
-                <w:szCs w:val="40"/>
-              </w:rPr>
-              <w:t>-  xÉÔ</w:t>
-            </w:r>
-            <w:proofErr w:type="gramEnd"/>
+              <w:t>)-  xÉÔ</w:t>
+            </w:r>
             <w:r>
               <w:rPr>
                 <w:rFonts w:ascii="BRH Malayalam Extra" w:hAnsi="BRH Malayalam Extra" w:cs="BRH Devanagari Extra"/>
@@ -6407,19 +6225,8 @@
                 <w:sz w:val="32"/>
                 <w:szCs w:val="40"/>
               </w:rPr>
-              <w:t>)</w:t>
-            </w:r>
-            <w:proofErr w:type="gramStart"/>
-            <w:r>
-              <w:rPr>
-                <w:rFonts w:ascii="BRH Devanagari Extra" w:hAnsi="BRH Devanagari Extra" w:cs="BRH Devanagari Extra"/>
-                <w:color w:val="000000"/>
-                <w:sz w:val="32"/>
-                <w:szCs w:val="40"/>
-              </w:rPr>
-              <w:t>-  xÉÔ</w:t>
-            </w:r>
-            <w:proofErr w:type="gramEnd"/>
+              <w:t>)-  xÉÔ</w:t>
+            </w:r>
             <w:r>
               <w:rPr>
                 <w:rFonts w:ascii="BRH Malayalam Extra" w:hAnsi="BRH Malayalam Extra" w:cs="BRH Devanagari Extra"/>
@@ -10057,29 +9864,7 @@
           <w:szCs w:val="32"/>
           <w:u w:val="single"/>
         </w:rPr>
-        <w:t xml:space="preserve">TS Jatai – TS 2.3 </w:t>
-      </w:r>
-      <w:proofErr w:type="gramStart"/>
-      <w:r>
-        <w:rPr>
-          <w:b/>
-          <w:bCs/>
-          <w:sz w:val="32"/>
-          <w:szCs w:val="32"/>
-          <w:u w:val="single"/>
-        </w:rPr>
-        <w:t>Sanskrit  Corrections</w:t>
-      </w:r>
-      <w:proofErr w:type="gramEnd"/>
-      <w:r>
-        <w:rPr>
-          <w:b/>
-          <w:bCs/>
-          <w:sz w:val="32"/>
-          <w:szCs w:val="32"/>
-          <w:u w:val="single"/>
-        </w:rPr>
-        <w:t xml:space="preserve"> – prior to </w:t>
+        <w:t xml:space="preserve">TS Jatai – TS 2.3 Sanskrit  Corrections – prior to </w:t>
       </w:r>
       <w:r>
         <w:rPr>
@@ -10089,7 +9874,57 @@
           <w:szCs w:val="32"/>
           <w:u w:val="single"/>
         </w:rPr>
-        <w:t>30th April 2022</w:t>
+        <w:t>3</w:t>
+      </w:r>
+      <w:r>
+        <w:rPr>
+          <w:b/>
+          <w:bCs/>
+          <w:sz w:val="32"/>
+          <w:szCs w:val="32"/>
+          <w:u w:val="single"/>
+        </w:rPr>
+        <w:t>1st</w:t>
+      </w:r>
+      <w:r>
+        <w:rPr>
+          <w:b/>
+          <w:bCs/>
+          <w:sz w:val="32"/>
+          <w:szCs w:val="32"/>
+          <w:u w:val="single"/>
+        </w:rPr>
+        <w:t xml:space="preserve"> </w:t>
+      </w:r>
+      <w:r>
+        <w:rPr>
+          <w:b/>
+          <w:bCs/>
+          <w:sz w:val="32"/>
+          <w:szCs w:val="32"/>
+          <w:u w:val="single"/>
+        </w:rPr>
+        <w:t xml:space="preserve">July </w:t>
+      </w:r>
+      <w:r>
+        <w:rPr>
+          <w:b/>
+          <w:bCs/>
+          <w:sz w:val="32"/>
+          <w:szCs w:val="32"/>
+          <w:u w:val="single"/>
+        </w:rPr>
+        <w:t>202</w:t>
+      </w:r>
+      <w:r>
+        <w:rPr>
+          <w:b/>
+          <w:bCs/>
+          <w:sz w:val="32"/>
+          <w:szCs w:val="32"/>
+          <w:u w:val="single"/>
+        </w:rPr>
+        <w:t>3</w:t>
       </w:r>
     </w:p>
     <w:p>
@@ -10110,27 +9945,7 @@
           <w:sz w:val="28"/>
           <w:szCs w:val="32"/>
         </w:rPr>
-        <w:t>(</w:t>
-      </w:r>
-      <w:proofErr w:type="gramStart"/>
-      <w:r>
-        <w:rPr>
-          <w:b/>
-          <w:bCs/>
-          <w:sz w:val="28"/>
-          <w:szCs w:val="32"/>
-        </w:rPr>
-        <w:t>ignore</w:t>
-      </w:r>
-      <w:proofErr w:type="gramEnd"/>
-      <w:r>
-        <w:rPr>
-          <w:b/>
-          <w:bCs/>
-          <w:sz w:val="28"/>
-          <w:szCs w:val="32"/>
-        </w:rPr>
-        <w:t xml:space="preserve"> those which are already incorporated in your book’s version and date)</w:t>
+        <w:t>(ignore those which are already incorporated in your book’s version and date)</w:t>
       </w:r>
     </w:p>
     <w:tbl>

</xml_diff>